<commit_message>
Update to CV and quals
Just corrected some information on my CV and the quals page
</commit_message>
<xml_diff>
--- a/CV.docx
+++ b/CV.docx
@@ -194,15 +194,15 @@
           <w:szCs w:val="28"/>
         </w:rPr>
         <w:br/>
-        <w:t>Phon</w:t>
-      </w:r>
+      </w:r>
+      <w:proofErr w:type="gramStart"/>
       <w:r>
         <w:rPr>
           <w:rFonts w:ascii="Segoe UI" w:hAnsi="Segoe UI" w:cs="Segoe UI"/>
           <w:sz w:val="28"/>
           <w:szCs w:val="28"/>
         </w:rPr>
-        <w:t>e .  .  .</w:t>
+        <w:t>Phon</w:t>
       </w:r>
       <w:r>
         <w:rPr>
@@ -210,15 +210,16 @@
           <w:sz w:val="28"/>
           <w:szCs w:val="28"/>
         </w:rPr>
-        <w:t xml:space="preserve"> 043700994</w:t>
-      </w:r>
+        <w:t>e .</w:t>
+      </w:r>
+      <w:proofErr w:type="gramEnd"/>
       <w:r>
         <w:rPr>
           <w:rFonts w:ascii="Segoe UI" w:hAnsi="Segoe UI" w:cs="Segoe UI"/>
           <w:sz w:val="28"/>
           <w:szCs w:val="28"/>
         </w:rPr>
-        <w:t xml:space="preserve">7 |  </w:t>
+        <w:t xml:space="preserve">  .  .</w:t>
       </w:r>
       <w:r>
         <w:rPr>
@@ -226,7 +227,7 @@
           <w:sz w:val="28"/>
           <w:szCs w:val="28"/>
         </w:rPr>
-        <w:t>Emai</w:t>
+        <w:t xml:space="preserve"> 043700994</w:t>
       </w:r>
       <w:r>
         <w:rPr>
@@ -234,7 +235,41 @@
           <w:sz w:val="28"/>
           <w:szCs w:val="28"/>
         </w:rPr>
-        <w:t xml:space="preserve">l  .  .  .  </w:t>
+        <w:t xml:space="preserve">7 </w:t>
+      </w:r>
+      <w:proofErr w:type="gramStart"/>
+      <w:r>
+        <w:rPr>
+          <w:rFonts w:ascii="Segoe UI" w:hAnsi="Segoe UI" w:cs="Segoe UI"/>
+          <w:sz w:val="28"/>
+          <w:szCs w:val="28"/>
+        </w:rPr>
+        <w:t xml:space="preserve">|  </w:t>
+      </w:r>
+      <w:r>
+        <w:rPr>
+          <w:rFonts w:ascii="Segoe UI" w:hAnsi="Segoe UI" w:cs="Segoe UI"/>
+          <w:sz w:val="28"/>
+          <w:szCs w:val="28"/>
+        </w:rPr>
+        <w:t>Emai</w:t>
+      </w:r>
+      <w:r>
+        <w:rPr>
+          <w:rFonts w:ascii="Segoe UI" w:hAnsi="Segoe UI" w:cs="Segoe UI"/>
+          <w:sz w:val="28"/>
+          <w:szCs w:val="28"/>
+        </w:rPr>
+        <w:t>l</w:t>
+      </w:r>
+      <w:proofErr w:type="gramEnd"/>
+      <w:r>
+        <w:rPr>
+          <w:rFonts w:ascii="Segoe UI" w:hAnsi="Segoe UI" w:cs="Segoe UI"/>
+          <w:sz w:val="28"/>
+          <w:szCs w:val="28"/>
+        </w:rPr>
+        <w:t xml:space="preserve">  .  .  .  </w:t>
       </w:r>
       <w:r>
         <w:rPr>
@@ -397,16 +432,16 @@
         <mc:AlternateContent>
           <mc:Choice Requires="wps">
             <w:drawing>
-              <wp:anchor distT="0" distB="0" distL="114300" distR="114300" simplePos="0" relativeHeight="251662336" behindDoc="0" locked="0" layoutInCell="1" allowOverlap="1" wp14:anchorId="25E8B45A" wp14:editId="0E042118">
+              <wp:anchor distT="0" distB="0" distL="114300" distR="114300" simplePos="0" relativeHeight="251662336" behindDoc="0" locked="0" layoutInCell="1" allowOverlap="1" wp14:anchorId="25E8B45A" wp14:editId="7A3553E3">
                 <wp:simplePos x="0" y="0"/>
                 <wp:positionH relativeFrom="column">
-                  <wp:posOffset>2933700</wp:posOffset>
+                  <wp:posOffset>2926080</wp:posOffset>
                 </wp:positionH>
                 <wp:positionV relativeFrom="paragraph">
-                  <wp:posOffset>445135</wp:posOffset>
+                  <wp:posOffset>441325</wp:posOffset>
                 </wp:positionV>
-                <wp:extent cx="0" cy="736600"/>
-                <wp:effectExtent l="0" t="0" r="38100" b="25400"/>
+                <wp:extent cx="7620" cy="830580"/>
+                <wp:effectExtent l="0" t="0" r="30480" b="26670"/>
                 <wp:wrapNone/>
                 <wp:docPr id="3" name="Straight Connector 3"/>
                 <wp:cNvGraphicFramePr/>
@@ -415,9 +450,9 @@
                     <wps:wsp>
                       <wps:cNvCnPr/>
                       <wps:spPr>
-                        <a:xfrm>
+                        <a:xfrm flipH="1">
                           <a:off x="0" y="0"/>
-                          <a:ext cx="0" cy="736600"/>
+                          <a:ext cx="7620" cy="830580"/>
                         </a:xfrm>
                         <a:prstGeom prst="line">
                           <a:avLst/>
@@ -441,6 +476,9 @@
                     </wps:wsp>
                   </a:graphicData>
                 </a:graphic>
+                <wp14:sizeRelH relativeFrom="margin">
+                  <wp14:pctWidth>0</wp14:pctWidth>
+                </wp14:sizeRelH>
                 <wp14:sizeRelV relativeFrom="margin">
                   <wp14:pctHeight>0</wp14:pctHeight>
                 </wp14:sizeRelV>
@@ -449,7 +487,7 @@
           </mc:Choice>
           <mc:Fallback>
             <w:pict>
-              <v:line w14:anchorId="44D54373" id="Straight Connector 3" o:spid="_x0000_s1026" style="position:absolute;z-index:251662336;visibility:visible;mso-wrap-style:square;mso-height-percent:0;mso-wrap-distance-left:9pt;mso-wrap-distance-top:0;mso-wrap-distance-right:9pt;mso-wrap-distance-bottom:0;mso-position-horizontal:absolute;mso-position-horizontal-relative:text;mso-position-vertical:absolute;mso-position-vertical-relative:text;mso-height-percent:0;mso-height-relative:margin" from="231pt,35.05pt" to="231pt,93.05pt" o:gfxdata="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" strokecolor="#4472c4 [3204]" strokeweight=".5pt">
+              <v:line w14:anchorId="7FAA59D1" id="Straight Connector 3" o:spid="_x0000_s1026" style="position:absolute;flip:x;z-index:251662336;visibility:visible;mso-wrap-style:square;mso-width-percent:0;mso-height-percent:0;mso-wrap-distance-left:9pt;mso-wrap-distance-top:0;mso-wrap-distance-right:9pt;mso-wrap-distance-bottom:0;mso-position-horizontal:absolute;mso-position-horizontal-relative:text;mso-position-vertical:absolute;mso-position-vertical-relative:text;mso-width-percent:0;mso-height-percent:0;mso-width-relative:margin;mso-height-relative:margin" from="230.4pt,34.75pt" to="231pt,100.15pt" o:gfxdata="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" strokecolor="#4472c4 [3204]" strokeweight=".5pt">
                 <v:stroke joinstyle="miter"/>
               </v:line>
             </w:pict>
@@ -527,7 +565,19 @@
           <w:bdr w:val="none" w:sz="0" w:space="0" w:color="auto" w:frame="1"/>
           <w:shd w:val="clear" w:color="auto" w:fill="FFFFFF"/>
         </w:rPr>
-        <w:t xml:space="preserve"> (HTML, CSS, JavaScript)  </w:t>
+        <w:t xml:space="preserve"> (HTML, CSS, </w:t>
+      </w:r>
+      <w:proofErr w:type="gramStart"/>
+      <w:r>
+        <w:rPr>
+          <w:rStyle w:val="vanity-namedisplay-name"/>
+          <w:rFonts w:ascii="Segoe UI" w:hAnsi="Segoe UI" w:cs="Segoe UI"/>
+          <w:sz w:val="20"/>
+          <w:szCs w:val="20"/>
+          <w:bdr w:val="none" w:sz="0" w:space="0" w:color="auto" w:frame="1"/>
+          <w:shd w:val="clear" w:color="auto" w:fill="FFFFFF"/>
+        </w:rPr>
+        <w:t xml:space="preserve">JavaScript)  </w:t>
       </w:r>
       <w:r>
         <w:rPr>
@@ -540,6 +590,7 @@
         </w:rPr>
         <w:tab/>
       </w:r>
+      <w:proofErr w:type="gramEnd"/>
       <w:r>
         <w:rPr>
           <w:rStyle w:val="vanity-namedisplay-name"/>
@@ -669,18 +720,7 @@
           <w:bdr w:val="none" w:sz="0" w:space="0" w:color="auto" w:frame="1"/>
           <w:shd w:val="clear" w:color="auto" w:fill="FFFFFF"/>
         </w:rPr>
-        <w:t>React</w:t>
-      </w:r>
-      <w:r>
-        <w:rPr>
-          <w:rStyle w:val="vanity-namedisplay-name"/>
-          <w:rFonts w:ascii="Segoe UI" w:hAnsi="Segoe UI" w:cs="Segoe UI"/>
-          <w:sz w:val="20"/>
-          <w:szCs w:val="20"/>
-          <w:bdr w:val="none" w:sz="0" w:space="0" w:color="auto" w:frame="1"/>
-          <w:shd w:val="clear" w:color="auto" w:fill="FFFFFF"/>
-        </w:rPr>
-        <w:t>?</w:t>
+        <w:t>Node.JS</w:t>
       </w:r>
       <w:r>
         <w:rPr>
@@ -702,6 +742,28 @@
           <w:bdr w:val="none" w:sz="0" w:space="0" w:color="auto" w:frame="1"/>
           <w:shd w:val="clear" w:color="auto" w:fill="FFFFFF"/>
         </w:rPr>
+        <w:t>, Djang</w:t>
+      </w:r>
+      <w:r>
+        <w:rPr>
+          <w:rStyle w:val="vanity-namedisplay-name"/>
+          <w:rFonts w:ascii="Segoe UI" w:hAnsi="Segoe UI" w:cs="Segoe UI"/>
+          <w:sz w:val="20"/>
+          <w:szCs w:val="20"/>
+          <w:bdr w:val="none" w:sz="0" w:space="0" w:color="auto" w:frame="1"/>
+          <w:shd w:val="clear" w:color="auto" w:fill="FFFFFF"/>
+        </w:rPr>
+        <w:t>o</w:t>
+      </w:r>
+      <w:r>
+        <w:rPr>
+          <w:rStyle w:val="vanity-namedisplay-name"/>
+          <w:rFonts w:ascii="Segoe UI" w:hAnsi="Segoe UI" w:cs="Segoe UI"/>
+          <w:sz w:val="20"/>
+          <w:szCs w:val="20"/>
+          <w:bdr w:val="none" w:sz="0" w:space="0" w:color="auto" w:frame="1"/>
+          <w:shd w:val="clear" w:color="auto" w:fill="FFFFFF"/>
+        </w:rPr>
         <w:t>)</w:t>
       </w:r>
       <w:r>
@@ -713,20 +775,19 @@
           <w:bdr w:val="none" w:sz="0" w:space="0" w:color="auto" w:frame="1"/>
           <w:shd w:val="clear" w:color="auto" w:fill="FFFFFF"/>
         </w:rPr>
-        <w:tab/>
-      </w:r>
-    </w:p>
-    <w:p>
-      <w:pPr>
-        <w:rPr>
-          <w:rStyle w:val="vanity-namedisplay-name"/>
-          <w:rFonts w:ascii="Segoe UI" w:hAnsi="Segoe UI" w:cs="Segoe UI"/>
-          <w:sz w:val="20"/>
-          <w:szCs w:val="20"/>
-          <w:bdr w:val="none" w:sz="0" w:space="0" w:color="auto" w:frame="1"/>
-          <w:shd w:val="clear" w:color="auto" w:fill="FFFFFF"/>
-        </w:rPr>
-      </w:pPr>
+        <w:br/>
+      </w:r>
+      <w:r>
+        <w:rPr>
+          <w:rStyle w:val="vanity-namedisplay-name"/>
+          <w:rFonts w:ascii="Segoe UI" w:hAnsi="Segoe UI" w:cs="Segoe UI"/>
+          <w:sz w:val="20"/>
+          <w:szCs w:val="20"/>
+          <w:bdr w:val="none" w:sz="0" w:space="0" w:color="auto" w:frame="1"/>
+          <w:shd w:val="clear" w:color="auto" w:fill="FFFFFF"/>
+        </w:rPr>
+        <w:br/>
+      </w:r>
       <w:r>
         <w:rPr>
           <w:rStyle w:val="vanity-namedisplay-name"/>
@@ -751,6 +812,19 @@
         </w:rPr>
         <w:t xml:space="preserve"> (Git)</w:t>
       </w:r>
+    </w:p>
+    <w:p>
+      <w:pPr>
+        <w:rPr>
+          <w:rStyle w:val="vanity-namedisplay-name"/>
+          <w:rFonts w:ascii="Segoe UI" w:hAnsi="Segoe UI" w:cs="Segoe UI"/>
+          <w:color w:val="4472C4" w:themeColor="accent1"/>
+          <w:sz w:val="24"/>
+          <w:szCs w:val="24"/>
+          <w:bdr w:val="none" w:sz="0" w:space="0" w:color="auto" w:frame="1"/>
+          <w:shd w:val="clear" w:color="auto" w:fill="FFFFFF"/>
+        </w:rPr>
+      </w:pPr>
     </w:p>
     <w:p>
       <w:pPr>
@@ -999,14 +1073,6 @@
           <w:szCs w:val="24"/>
           <w:bdr w:val="none" w:sz="0" w:space="0" w:color="auto" w:frame="1"/>
           <w:shd w:val="clear" w:color="auto" w:fill="FFFFFF"/>
-        </w:rPr>
-      </w:pPr>
-    </w:p>
-    <w:p>
-      <w:pPr>
-        <w:rPr>
-          <w:sz w:val="28"/>
-          <w:szCs w:val="28"/>
         </w:rPr>
       </w:pPr>
     </w:p>

</xml_diff>